<commit_message>
message out the door
</commit_message>
<xml_diff>
--- a/ticketOutTheDoor/set27/Set27TicketOutTheDoorAPCompSciA.docx
+++ b/ticketOutTheDoor/set27/Set27TicketOutTheDoorAPCompSciA.docx
@@ -1336,8 +1336,7 @@
               </w:rPr>
               <w:t xml:space="preserve">(e)  </w:t>
             </w:r>
-            <w:bookmarkStart w:id="2" w:name="__DdeLink__224_2392767758"/>
-            <w:bookmarkStart w:id="3" w:name="__DdeLink__218_2392767758"/>
+            <w:bookmarkStart w:id="2" w:name="__DdeLink__218_2392767758"/>
             <w:r>
               <w:rPr>
                 <w:rFonts w:ascii="FreeMono" w:hAnsi="FreeMono"/>
@@ -1388,7 +1387,6 @@
               <w:t>System.out.println(s.charAt(5));</w:t>
             </w:r>
             <w:bookmarkEnd w:id="2"/>
-            <w:bookmarkEnd w:id="3"/>
           </w:p>
           <w:p>
             <w:pPr>

</xml_diff>